<commit_message>
Updated debugging log to show test output  before the bug was fixed
</commit_message>
<xml_diff>
--- a/Debugging log.docx
+++ b/Debugging log.docx
@@ -25,6 +25,58 @@
       <w:r>
         <w:t>Test #1</w:t>
       </w:r>
+    </w:p>
+    <w:p>
+      <w:pPr>
+        <w:pStyle w:val="Heading3"/>
+      </w:pPr>
+      <w:r>
+        <w:t>test output before</w:t>
+      </w:r>
+    </w:p>
+    <w:p>
+      <w:r>
+        <w:rPr>
+          <w:noProof/>
+        </w:rPr>
+        <w:drawing>
+          <wp:inline distT="0" distB="0" distL="0" distR="0" wp14:anchorId="111AE18C" wp14:editId="4F4B6A83">
+            <wp:extent cx="3533775" cy="790575"/>
+            <wp:effectExtent l="0" t="0" r="9525" b="9525"/>
+            <wp:docPr id="33" name="Picture 33"/>
+            <wp:cNvGraphicFramePr>
+              <a:graphicFrameLocks xmlns:a="http://schemas.openxmlformats.org/drawingml/2006/main" noChangeAspect="1"/>
+            </wp:cNvGraphicFramePr>
+            <a:graphic xmlns:a="http://schemas.openxmlformats.org/drawingml/2006/main">
+              <a:graphicData uri="http://schemas.openxmlformats.org/drawingml/2006/picture">
+                <pic:pic xmlns:pic="http://schemas.openxmlformats.org/drawingml/2006/picture">
+                  <pic:nvPicPr>
+                    <pic:cNvPr id="1" name=""/>
+                    <pic:cNvPicPr/>
+                  </pic:nvPicPr>
+                  <pic:blipFill>
+                    <a:blip r:embed="rId11"/>
+                    <a:stretch>
+                      <a:fillRect/>
+                    </a:stretch>
+                  </pic:blipFill>
+                  <pic:spPr>
+                    <a:xfrm>
+                      <a:off x="0" y="0"/>
+                      <a:ext cx="3533775" cy="790575"/>
+                    </a:xfrm>
+                    <a:prstGeom prst="rect">
+                      <a:avLst/>
+                    </a:prstGeom>
+                  </pic:spPr>
+                </pic:pic>
+              </a:graphicData>
+            </a:graphic>
+          </wp:inline>
+        </w:drawing>
+      </w:r>
+      <w:bookmarkStart w:id="0" w:name="_GoBack"/>
+      <w:bookmarkEnd w:id="0"/>
     </w:p>
     <w:p>
       <w:pPr>
@@ -123,7 +175,7 @@
                     <pic:cNvPicPr/>
                   </pic:nvPicPr>
                   <pic:blipFill>
-                    <a:blip r:embed="rId11"/>
+                    <a:blip r:embed="rId12"/>
                     <a:stretch>
                       <a:fillRect/>
                     </a:stretch>
@@ -252,6 +304,7 @@
     </w:p>
     <w:p>
       <w:r>
+        <w:lastRenderedPageBreak/>
         <w:t xml:space="preserve">Knowing the charges collection contains incorrect data, I also notice it is created by a </w:t>
       </w:r>
       <w:proofErr w:type="spellStart"/>
@@ -307,7 +360,6 @@
     </w:p>
     <w:p>
       <w:r>
-        <w:lastRenderedPageBreak/>
         <w:t xml:space="preserve">Though the return value </w:t>
       </w:r>
       <w:r>
@@ -398,7 +450,7 @@
                     <pic:cNvPicPr/>
                   </pic:nvPicPr>
                   <pic:blipFill>
-                    <a:blip r:embed="rId12"/>
+                    <a:blip r:embed="rId13"/>
                     <a:stretch>
                       <a:fillRect/>
                     </a:stretch>
@@ -569,7 +621,7 @@
                     <pic:cNvPicPr/>
                   </pic:nvPicPr>
                   <pic:blipFill>
-                    <a:blip r:embed="rId13"/>
+                    <a:blip r:embed="rId14"/>
                     <a:stretch>
                       <a:fillRect/>
                     </a:stretch>
@@ -605,6 +657,7 @@
     </w:p>
     <w:p>
       <w:r>
+        <w:lastRenderedPageBreak/>
         <w:t>I check these values in the expression window.</w:t>
       </w:r>
     </w:p>
@@ -629,7 +682,7 @@
                     <pic:cNvPicPr/>
                   </pic:nvPicPr>
                   <pic:blipFill>
-                    <a:blip r:embed="rId14"/>
+                    <a:blip r:embed="rId15"/>
                     <a:stretch>
                       <a:fillRect/>
                     </a:stretch>
@@ -677,7 +730,6 @@
     </w:p>
     <w:p>
       <w:r>
-        <w:lastRenderedPageBreak/>
         <w:t>Highlight cost shows me all occurrences of cost in this class. I notice it is a member field</w:t>
       </w:r>
       <w:r>
@@ -764,7 +816,7 @@
                     <pic:cNvPicPr/>
                   </pic:nvPicPr>
                   <pic:blipFill>
-                    <a:blip r:embed="rId15"/>
+                    <a:blip r:embed="rId16"/>
                     <a:stretch>
                       <a:fillRect/>
                     </a:stretch>
@@ -855,7 +907,7 @@
                     <pic:cNvPicPr/>
                   </pic:nvPicPr>
                   <pic:blipFill>
-                    <a:blip r:embed="rId16"/>
+                    <a:blip r:embed="rId17"/>
                     <a:stretch>
                       <a:fillRect/>
                     </a:stretch>
@@ -897,7 +949,7 @@
                     <pic:cNvPicPr/>
                   </pic:nvPicPr>
                   <pic:blipFill>
-                    <a:blip r:embed="rId17"/>
+                    <a:blip r:embed="rId18"/>
                     <a:stretch>
                       <a:fillRect/>
                     </a:stretch>
@@ -939,7 +991,7 @@
                     <pic:cNvPicPr/>
                   </pic:nvPicPr>
                   <pic:blipFill>
-                    <a:blip r:embed="rId18"/>
+                    <a:blip r:embed="rId19"/>
                     <a:stretch>
                       <a:fillRect/>
                     </a:stretch>
@@ -963,6 +1015,7 @@
     <w:p/>
     <w:p>
       <w:r>
+        <w:lastRenderedPageBreak/>
         <w:br w:type="page"/>
       </w:r>
     </w:p>
@@ -1002,6 +1055,56 @@
       </w:r>
       <w:r>
         <w:t xml:space="preserve"> I created a test that runs through the whole program, books a room, checks out then attempts to charge the room again. This test fails if the program successfully charges the room.</w:t>
+      </w:r>
+    </w:p>
+    <w:p>
+      <w:pPr>
+        <w:pStyle w:val="Heading3"/>
+      </w:pPr>
+      <w:r>
+        <w:t>test output before</w:t>
+      </w:r>
+    </w:p>
+    <w:p>
+      <w:r>
+        <w:rPr>
+          <w:noProof/>
+        </w:rPr>
+        <w:drawing>
+          <wp:inline distT="0" distB="0" distL="0" distR="0" wp14:anchorId="2CCEB8CE" wp14:editId="1194843D">
+            <wp:extent cx="2619375" cy="790575"/>
+            <wp:effectExtent l="0" t="0" r="9525" b="9525"/>
+            <wp:docPr id="32" name="Picture 32"/>
+            <wp:cNvGraphicFramePr>
+              <a:graphicFrameLocks xmlns:a="http://schemas.openxmlformats.org/drawingml/2006/main" noChangeAspect="1"/>
+            </wp:cNvGraphicFramePr>
+            <a:graphic xmlns:a="http://schemas.openxmlformats.org/drawingml/2006/main">
+              <a:graphicData uri="http://schemas.openxmlformats.org/drawingml/2006/picture">
+                <pic:pic xmlns:pic="http://schemas.openxmlformats.org/drawingml/2006/picture">
+                  <pic:nvPicPr>
+                    <pic:cNvPr id="1" name=""/>
+                    <pic:cNvPicPr/>
+                  </pic:nvPicPr>
+                  <pic:blipFill>
+                    <a:blip r:embed="rId20"/>
+                    <a:stretch>
+                      <a:fillRect/>
+                    </a:stretch>
+                  </pic:blipFill>
+                  <pic:spPr>
+                    <a:xfrm>
+                      <a:off x="0" y="0"/>
+                      <a:ext cx="2619375" cy="790575"/>
+                    </a:xfrm>
+                    <a:prstGeom prst="rect">
+                      <a:avLst/>
+                    </a:prstGeom>
+                  </pic:spPr>
+                </pic:pic>
+              </a:graphicData>
+            </a:graphic>
+          </wp:inline>
+        </w:drawing>
       </w:r>
     </w:p>
     <w:p>
@@ -1110,7 +1213,7 @@
                     <pic:cNvPicPr/>
                   </pic:nvPicPr>
                   <pic:blipFill>
-                    <a:blip r:embed="rId19"/>
+                    <a:blip r:embed="rId21"/>
                     <a:stretch>
                       <a:fillRect/>
                     </a:stretch>
@@ -1141,6 +1244,7 @@
         <w:rPr>
           <w:noProof/>
         </w:rPr>
+        <w:lastRenderedPageBreak/>
         <w:drawing>
           <wp:inline distT="0" distB="0" distL="0" distR="0" wp14:anchorId="798F5EBA" wp14:editId="0C3201A8">
             <wp:extent cx="4848225" cy="1752600"/>
@@ -1157,7 +1261,7 @@
                     <pic:cNvPicPr/>
                   </pic:nvPicPr>
                   <pic:blipFill>
-                    <a:blip r:embed="rId20"/>
+                    <a:blip r:embed="rId22"/>
                     <a:stretch>
                       <a:fillRect/>
                     </a:stretch>
@@ -1191,7 +1295,6 @@
         <w:pStyle w:val="Heading3"/>
       </w:pPr>
       <w:r>
-        <w:lastRenderedPageBreak/>
         <w:t>result</w:t>
       </w:r>
     </w:p>
@@ -1281,7 +1384,7 @@
                     <pic:cNvPicPr/>
                   </pic:nvPicPr>
                   <pic:blipFill>
-                    <a:blip r:embed="rId21"/>
+                    <a:blip r:embed="rId23"/>
                     <a:stretch>
                       <a:fillRect/>
                     </a:stretch>
@@ -1354,6 +1457,7 @@
     </w:p>
     <w:p>
       <w:r>
+        <w:lastRenderedPageBreak/>
         <w:t xml:space="preserve">I go to </w:t>
       </w:r>
       <w:r>
@@ -1384,7 +1488,7 @@
                     <pic:cNvPicPr/>
                   </pic:nvPicPr>
                   <pic:blipFill>
-                    <a:blip r:embed="rId22"/>
+                    <a:blip r:embed="rId24"/>
                     <a:stretch>
                       <a:fillRect/>
                     </a:stretch>
@@ -1420,7 +1524,6 @@
     </w:p>
     <w:p>
       <w:r>
-        <w:lastRenderedPageBreak/>
         <w:t xml:space="preserve">The test now </w:t>
       </w:r>
       <w:proofErr w:type="gramStart"/>
@@ -1456,7 +1559,7 @@
                     <pic:cNvPicPr/>
                   </pic:nvPicPr>
                   <pic:blipFill>
-                    <a:blip r:embed="rId23"/>
+                    <a:blip r:embed="rId25"/>
                     <a:stretch>
                       <a:fillRect/>
                     </a:stretch>
@@ -1498,7 +1601,7 @@
                     <pic:cNvPicPr/>
                   </pic:nvPicPr>
                   <pic:blipFill>
-                    <a:blip r:embed="rId24"/>
+                    <a:blip r:embed="rId26"/>
                     <a:stretch>
                       <a:fillRect/>
                     </a:stretch>
@@ -1540,7 +1643,7 @@
                     <pic:cNvPicPr/>
                   </pic:nvPicPr>
                   <pic:blipFill>
-                    <a:blip r:embed="rId25"/>
+                    <a:blip r:embed="rId27"/>
                     <a:stretch>
                       <a:fillRect/>
                     </a:stretch>
@@ -1582,7 +1685,7 @@
                     <pic:cNvPicPr/>
                   </pic:nvPicPr>
                   <pic:blipFill>
-                    <a:blip r:embed="rId26"/>
+                    <a:blip r:embed="rId28"/>
                     <a:stretch>
                       <a:fillRect/>
                     </a:stretch>
@@ -1628,6 +1731,56 @@
     </w:p>
     <w:p>
       <w:pPr>
+        <w:pStyle w:val="Heading3"/>
+      </w:pPr>
+      <w:r>
+        <w:t>test output before</w:t>
+      </w:r>
+    </w:p>
+    <w:p>
+      <w:r>
+        <w:rPr>
+          <w:noProof/>
+        </w:rPr>
+        <w:drawing>
+          <wp:inline distT="0" distB="0" distL="0" distR="0" wp14:anchorId="760A9454" wp14:editId="0EE95673">
+            <wp:extent cx="3810000" cy="771525"/>
+            <wp:effectExtent l="0" t="0" r="0" b="9525"/>
+            <wp:docPr id="31" name="Picture 31"/>
+            <wp:cNvGraphicFramePr>
+              <a:graphicFrameLocks xmlns:a="http://schemas.openxmlformats.org/drawingml/2006/main" noChangeAspect="1"/>
+            </wp:cNvGraphicFramePr>
+            <a:graphic xmlns:a="http://schemas.openxmlformats.org/drawingml/2006/main">
+              <a:graphicData uri="http://schemas.openxmlformats.org/drawingml/2006/picture">
+                <pic:pic xmlns:pic="http://schemas.openxmlformats.org/drawingml/2006/picture">
+                  <pic:nvPicPr>
+                    <pic:cNvPr id="1" name=""/>
+                    <pic:cNvPicPr/>
+                  </pic:nvPicPr>
+                  <pic:blipFill>
+                    <a:blip r:embed="rId29"/>
+                    <a:stretch>
+                      <a:fillRect/>
+                    </a:stretch>
+                  </pic:blipFill>
+                  <pic:spPr>
+                    <a:xfrm>
+                      <a:off x="0" y="0"/>
+                      <a:ext cx="3810000" cy="771525"/>
+                    </a:xfrm>
+                    <a:prstGeom prst="rect">
+                      <a:avLst/>
+                    </a:prstGeom>
+                  </pic:spPr>
+                </pic:pic>
+              </a:graphicData>
+            </a:graphic>
+          </wp:inline>
+        </w:drawing>
+      </w:r>
+    </w:p>
+    <w:p>
+      <w:pPr>
         <w:pStyle w:val="Heading2"/>
       </w:pPr>
       <w:r>
@@ -1660,6 +1813,7 @@
         <w:pStyle w:val="Heading3"/>
       </w:pPr>
       <w:r>
+        <w:lastRenderedPageBreak/>
         <w:t>Test</w:t>
       </w:r>
     </w:p>
@@ -1710,7 +1864,7 @@
                     <pic:cNvPicPr/>
                   </pic:nvPicPr>
                   <pic:blipFill>
-                    <a:blip r:embed="rId27"/>
+                    <a:blip r:embed="rId30"/>
                     <a:stretch>
                       <a:fillRect/>
                     </a:stretch>
@@ -1757,7 +1911,7 @@
                     <pic:cNvPicPr/>
                   </pic:nvPicPr>
                   <pic:blipFill>
-                    <a:blip r:embed="rId28"/>
+                    <a:blip r:embed="rId31"/>
                     <a:stretch>
                       <a:fillRect/>
                     </a:stretch>
@@ -1780,7 +1934,6 @@
     </w:p>
     <w:p>
       <w:r>
-        <w:lastRenderedPageBreak/>
         <w:t>The states are incorrect! The booking should not be pending, and it should be checked in.</w:t>
       </w:r>
     </w:p>
@@ -1899,7 +2052,7 @@
                     <pic:cNvPicPr/>
                   </pic:nvPicPr>
                   <pic:blipFill>
-                    <a:blip r:embed="rId29"/>
+                    <a:blip r:embed="rId32"/>
                     <a:stretch>
                       <a:fillRect/>
                     </a:stretch>
@@ -1922,6 +2075,7 @@
     </w:p>
     <w:p>
       <w:r>
+        <w:lastRenderedPageBreak/>
         <w:t>Stepping through the code we can now see the states are correct.</w:t>
       </w:r>
     </w:p>
@@ -1946,7 +2100,7 @@
                     <pic:cNvPicPr/>
                   </pic:nvPicPr>
                   <pic:blipFill>
-                    <a:blip r:embed="rId30"/>
+                    <a:blip r:embed="rId33"/>
                     <a:stretch>
                       <a:fillRect/>
                     </a:stretch>
@@ -2001,7 +2155,7 @@
                     <pic:cNvPicPr/>
                   </pic:nvPicPr>
                   <pic:blipFill>
-                    <a:blip r:embed="rId31"/>
+                    <a:blip r:embed="rId34"/>
                     <a:stretch>
                       <a:fillRect/>
                     </a:stretch>
@@ -2027,7 +2181,6 @@
         <w:rPr>
           <w:noProof/>
         </w:rPr>
-        <w:lastRenderedPageBreak/>
         <w:drawing>
           <wp:inline distT="0" distB="0" distL="0" distR="0" wp14:anchorId="1BF6C125" wp14:editId="645C7C2C">
             <wp:extent cx="5543550" cy="3181350"/>
@@ -2044,7 +2197,7 @@
                     <pic:cNvPicPr/>
                   </pic:nvPicPr>
                   <pic:blipFill>
-                    <a:blip r:embed="rId32"/>
+                    <a:blip r:embed="rId35"/>
                     <a:stretch>
                       <a:fillRect/>
                     </a:stretch>
@@ -2086,7 +2239,7 @@
                     <pic:cNvPicPr/>
                   </pic:nvPicPr>
                   <pic:blipFill>
-                    <a:blip r:embed="rId33"/>
+                    <a:blip r:embed="rId36"/>
                     <a:stretch>
                       <a:fillRect/>
                     </a:stretch>
@@ -2162,36 +2315,10 @@
     </w:p>
     <w:p>
       <w:pPr>
-        <w:pStyle w:val="Heading2"/>
-      </w:pPr>
-      <w:r>
-        <w:t>test #1</w:t>
-      </w:r>
-    </w:p>
-    <w:p>
-      <w:pPr>
         <w:pStyle w:val="Heading3"/>
       </w:pPr>
       <w:r>
-        <w:t>hypothesis</w:t>
-      </w:r>
-    </w:p>
-    <w:p>
-      <w:r>
-        <w:t>The message being displayed by check in is printing incorrectly.</w:t>
-      </w:r>
-    </w:p>
-    <w:p>
-      <w:pPr>
-        <w:pStyle w:val="Heading3"/>
-      </w:pPr>
-      <w:r>
-        <w:t>test</w:t>
-      </w:r>
-    </w:p>
-    <w:p>
-      <w:r>
-        <w:t>Inspect where the message is printed when checking in.</w:t>
+        <w:t>Test output before</w:t>
       </w:r>
     </w:p>
     <w:p>
@@ -2199,7 +2326,83 @@
         <w:rPr>
           <w:noProof/>
         </w:rPr>
+        <w:drawing>
+          <wp:inline distT="0" distB="0" distL="0" distR="0" wp14:anchorId="37DD6971" wp14:editId="4422F528">
+            <wp:extent cx="4371975" cy="752475"/>
+            <wp:effectExtent l="0" t="0" r="9525" b="9525"/>
+            <wp:docPr id="30" name="Picture 30"/>
+            <wp:cNvGraphicFramePr>
+              <a:graphicFrameLocks xmlns:a="http://schemas.openxmlformats.org/drawingml/2006/main" noChangeAspect="1"/>
+            </wp:cNvGraphicFramePr>
+            <a:graphic xmlns:a="http://schemas.openxmlformats.org/drawingml/2006/main">
+              <a:graphicData uri="http://schemas.openxmlformats.org/drawingml/2006/picture">
+                <pic:pic xmlns:pic="http://schemas.openxmlformats.org/drawingml/2006/picture">
+                  <pic:nvPicPr>
+                    <pic:cNvPr id="1" name=""/>
+                    <pic:cNvPicPr/>
+                  </pic:nvPicPr>
+                  <pic:blipFill>
+                    <a:blip r:embed="rId37"/>
+                    <a:stretch>
+                      <a:fillRect/>
+                    </a:stretch>
+                  </pic:blipFill>
+                  <pic:spPr>
+                    <a:xfrm>
+                      <a:off x="0" y="0"/>
+                      <a:ext cx="4371975" cy="752475"/>
+                    </a:xfrm>
+                    <a:prstGeom prst="rect">
+                      <a:avLst/>
+                    </a:prstGeom>
+                  </pic:spPr>
+                </pic:pic>
+              </a:graphicData>
+            </a:graphic>
+          </wp:inline>
+        </w:drawing>
+      </w:r>
+    </w:p>
+    <w:p>
+      <w:pPr>
+        <w:pStyle w:val="Heading2"/>
+      </w:pPr>
+      <w:r>
         <w:lastRenderedPageBreak/>
+        <w:t>test #1</w:t>
+      </w:r>
+    </w:p>
+    <w:p>
+      <w:pPr>
+        <w:pStyle w:val="Heading3"/>
+      </w:pPr>
+      <w:r>
+        <w:t>hypothesis</w:t>
+      </w:r>
+    </w:p>
+    <w:p>
+      <w:r>
+        <w:t>The message being displayed by check in is printing incorrectly.</w:t>
+      </w:r>
+    </w:p>
+    <w:p>
+      <w:pPr>
+        <w:pStyle w:val="Heading3"/>
+      </w:pPr>
+      <w:r>
+        <w:t>test</w:t>
+      </w:r>
+    </w:p>
+    <w:p>
+      <w:r>
+        <w:t>Inspect where the message is printed when checking in.</w:t>
+      </w:r>
+    </w:p>
+    <w:p>
+      <w:r>
+        <w:rPr>
+          <w:noProof/>
+        </w:rPr>
         <w:drawing>
           <wp:inline distT="0" distB="0" distL="0" distR="0" wp14:anchorId="76D36873" wp14:editId="7936A823">
             <wp:extent cx="5943600" cy="2680335"/>
@@ -2216,7 +2419,7 @@
                     <pic:cNvPicPr/>
                   </pic:nvPicPr>
                   <pic:blipFill>
-                    <a:blip r:embed="rId34"/>
+                    <a:blip r:embed="rId38"/>
                     <a:stretch>
                       <a:fillRect/>
                     </a:stretch>
@@ -2282,7 +2485,7 @@
                     <pic:cNvPicPr/>
                   </pic:nvPicPr>
                   <pic:blipFill>
-                    <a:blip r:embed="rId35"/>
+                    <a:blip r:embed="rId39"/>
                     <a:stretch>
                       <a:fillRect/>
                     </a:stretch>
@@ -2410,7 +2613,7 @@
                     </pic:cNvPicPr>
                   </pic:nvPicPr>
                   <pic:blipFill>
-                    <a:blip r:embed="rId36">
+                    <a:blip r:embed="rId40">
                       <a:extLst>
                         <a:ext uri="{28A0092B-C50C-407E-A947-70E740481C1C}">
                           <a14:useLocalDpi xmlns:a14="http://schemas.microsoft.com/office/drawing/2010/main" val="0"/>
@@ -2481,7 +2684,7 @@
                     <pic:cNvPicPr/>
                   </pic:nvPicPr>
                   <pic:blipFill>
-                    <a:blip r:embed="rId37"/>
+                    <a:blip r:embed="rId41"/>
                     <a:stretch>
                       <a:fillRect/>
                     </a:stretch>
@@ -2523,7 +2726,7 @@
                     <pic:cNvPicPr/>
                   </pic:nvPicPr>
                   <pic:blipFill>
-                    <a:blip r:embed="rId38"/>
+                    <a:blip r:embed="rId42"/>
                     <a:stretch>
                       <a:fillRect/>
                     </a:stretch>
@@ -2543,8 +2746,6 @@
           </wp:inline>
         </w:drawing>
       </w:r>
-      <w:bookmarkStart w:id="0" w:name="_GoBack"/>
-      <w:bookmarkEnd w:id="0"/>
     </w:p>
     <w:p>
       <w:r>
@@ -2567,7 +2768,7 @@
                     <pic:cNvPicPr/>
                   </pic:nvPicPr>
                   <pic:blipFill>
-                    <a:blip r:embed="rId39"/>
+                    <a:blip r:embed="rId43"/>
                     <a:stretch>
                       <a:fillRect/>
                     </a:stretch>
@@ -2589,7 +2790,7 @@
       </w:r>
     </w:p>
     <w:sectPr>
-      <w:footerReference w:type="default" r:id="rId40"/>
+      <w:footerReference w:type="default" r:id="rId44"/>
       <w:pgSz w:w="12240" w:h="15840"/>
       <w:pgMar w:top="1440" w:right="1440" w:bottom="1440" w:left="1440" w:header="720" w:footer="720" w:gutter="0"/>
       <w:cols w:space="720"/>
@@ -6539,7 +6740,7 @@
 </file>
 
 <file path=customXml/itemProps4.xml><?xml version="1.0" encoding="utf-8"?>
-<ds:datastoreItem xmlns:ds="http://schemas.openxmlformats.org/officeDocument/2006/customXml" ds:itemID="{B2C197A3-F6A5-4D8E-B165-1429BF46E94B}">
+<ds:datastoreItem xmlns:ds="http://schemas.openxmlformats.org/officeDocument/2006/customXml" ds:itemID="{50A1DBA3-9FCC-4536-B7AA-0B241F7776C5}">
   <ds:schemaRefs>
     <ds:schemaRef ds:uri="http://schemas.openxmlformats.org/officeDocument/2006/bibliography"/>
   </ds:schemaRefs>

</xml_diff>

<commit_message>
Updated README + Debugging Log
Added Name to Debugging log and locations to README
</commit_message>
<xml_diff>
--- a/Debugging log.docx
+++ b/Debugging log.docx
@@ -9,6 +9,13 @@
       <w:r>
         <w:t>Debugging log</w:t>
       </w:r>
+    </w:p>
+    <w:p>
+      <w:r>
+        <w:t>Corey Lovett-Hendrey – ITC205 – Assessment 4</w:t>
+      </w:r>
+      <w:bookmarkStart w:id="0" w:name="_GoBack"/>
+      <w:bookmarkEnd w:id="0"/>
     </w:p>
     <w:p>
       <w:pPr>
@@ -75,8 +82,6 @@
           </wp:inline>
         </w:drawing>
       </w:r>
-      <w:bookmarkStart w:id="0" w:name="_GoBack"/>
-      <w:bookmarkEnd w:id="0"/>
     </w:p>
     <w:p>
       <w:pPr>
@@ -299,12 +304,12 @@
         <w:pStyle w:val="Heading3"/>
       </w:pPr>
       <w:r>
+        <w:lastRenderedPageBreak/>
         <w:t>hypothesis</w:t>
       </w:r>
     </w:p>
     <w:p>
       <w:r>
-        <w:lastRenderedPageBreak/>
         <w:t xml:space="preserve">Knowing the charges collection contains incorrect data, I also notice it is created by a </w:t>
       </w:r>
       <w:proofErr w:type="spellStart"/>
@@ -644,6 +649,7 @@
     </w:p>
     <w:p>
       <w:r>
+        <w:lastRenderedPageBreak/>
         <w:t>The service charge is created with “cost” while the method signature references “</w:t>
       </w:r>
       <w:proofErr w:type="spellStart"/>
@@ -657,7 +663,6 @@
     </w:p>
     <w:p>
       <w:r>
-        <w:lastRenderedPageBreak/>
         <w:t>I check these values in the expression window.</w:t>
       </w:r>
     </w:p>
@@ -1015,7 +1020,6 @@
     <w:p/>
     <w:p>
       <w:r>
-        <w:lastRenderedPageBreak/>
         <w:br w:type="page"/>
       </w:r>
     </w:p>
@@ -5485,132 +5489,6 @@
 </file>
 
 <file path=customXml/item2.xml><?xml version="1.0" encoding="utf-8"?>
-<p:properties xmlns:p="http://schemas.microsoft.com/office/2006/metadata/properties" xmlns:xsi="http://www.w3.org/2001/XMLSchema-instance" xmlns:pc="http://schemas.microsoft.com/office/infopath/2007/PartnerControls">
-  <documentManagement>
-    <APDescription xmlns="4873beb7-5857-4685-be1f-d57550cc96cc" xsi:nil="true"/>
-    <AssetExpire xmlns="4873beb7-5857-4685-be1f-d57550cc96cc">2029-01-01T08:00:00+00:00</AssetExpire>
-    <CampaignTagsTaxHTField0 xmlns="4873beb7-5857-4685-be1f-d57550cc96cc">
-      <Terms xmlns="http://schemas.microsoft.com/office/infopath/2007/PartnerControls"/>
-    </CampaignTagsTaxHTField0>
-    <IntlLangReviewDate xmlns="4873beb7-5857-4685-be1f-d57550cc96cc" xsi:nil="true"/>
-    <TPFriendlyName xmlns="4873beb7-5857-4685-be1f-d57550cc96cc" xsi:nil="true"/>
-    <IntlLangReview xmlns="4873beb7-5857-4685-be1f-d57550cc96cc">false</IntlLangReview>
-    <LocLastLocAttemptVersionLookup xmlns="4873beb7-5857-4685-be1f-d57550cc96cc">864570</LocLastLocAttemptVersionLookup>
-    <PolicheckWords xmlns="4873beb7-5857-4685-be1f-d57550cc96cc" xsi:nil="true"/>
-    <SubmitterId xmlns="4873beb7-5857-4685-be1f-d57550cc96cc" xsi:nil="true"/>
-    <AcquiredFrom xmlns="4873beb7-5857-4685-be1f-d57550cc96cc">Internal MS</AcquiredFrom>
-    <EditorialStatus xmlns="4873beb7-5857-4685-be1f-d57550cc96cc">Complete</EditorialStatus>
-    <Markets xmlns="4873beb7-5857-4685-be1f-d57550cc96cc"/>
-    <OriginAsset xmlns="4873beb7-5857-4685-be1f-d57550cc96cc" xsi:nil="true"/>
-    <AssetStart xmlns="4873beb7-5857-4685-be1f-d57550cc96cc">2012-11-01T04:53:00+00:00</AssetStart>
-    <FriendlyTitle xmlns="4873beb7-5857-4685-be1f-d57550cc96cc" xsi:nil="true"/>
-    <MarketSpecific xmlns="4873beb7-5857-4685-be1f-d57550cc96cc">false</MarketSpecific>
-    <TPNamespace xmlns="4873beb7-5857-4685-be1f-d57550cc96cc" xsi:nil="true"/>
-    <PublishStatusLookup xmlns="4873beb7-5857-4685-be1f-d57550cc96cc">
-      <Value>1655138</Value>
-    </PublishStatusLookup>
-    <APAuthor xmlns="4873beb7-5857-4685-be1f-d57550cc96cc">
-      <UserInfo>
-        <DisplayName>MIDDLEEAST\v-keerth</DisplayName>
-        <AccountId>2799</AccountId>
-        <AccountType/>
-      </UserInfo>
-    </APAuthor>
-    <TPCommandLine xmlns="4873beb7-5857-4685-be1f-d57550cc96cc" xsi:nil="true"/>
-    <IntlLangReviewer xmlns="4873beb7-5857-4685-be1f-d57550cc96cc" xsi:nil="true"/>
-    <OpenTemplate xmlns="4873beb7-5857-4685-be1f-d57550cc96cc">true</OpenTemplate>
-    <CSXSubmissionDate xmlns="4873beb7-5857-4685-be1f-d57550cc96cc" xsi:nil="true"/>
-    <TaxCatchAll xmlns="4873beb7-5857-4685-be1f-d57550cc96cc"/>
-    <Manager xmlns="4873beb7-5857-4685-be1f-d57550cc96cc" xsi:nil="true"/>
-    <NumericId xmlns="4873beb7-5857-4685-be1f-d57550cc96cc" xsi:nil="true"/>
-    <ParentAssetId xmlns="4873beb7-5857-4685-be1f-d57550cc96cc" xsi:nil="true"/>
-    <OriginalSourceMarket xmlns="4873beb7-5857-4685-be1f-d57550cc96cc" xsi:nil="true"/>
-    <ApprovalStatus xmlns="4873beb7-5857-4685-be1f-d57550cc96cc">InProgress</ApprovalStatus>
-    <TPComponent xmlns="4873beb7-5857-4685-be1f-d57550cc96cc" xsi:nil="true"/>
-    <EditorialTags xmlns="4873beb7-5857-4685-be1f-d57550cc96cc" xsi:nil="true"/>
-    <TPExecutable xmlns="4873beb7-5857-4685-be1f-d57550cc96cc" xsi:nil="true"/>
-    <TPLaunchHelpLink xmlns="4873beb7-5857-4685-be1f-d57550cc96cc" xsi:nil="true"/>
-    <LocComments xmlns="4873beb7-5857-4685-be1f-d57550cc96cc" xsi:nil="true"/>
-    <LocRecommendedHandoff xmlns="4873beb7-5857-4685-be1f-d57550cc96cc" xsi:nil="true"/>
-    <SourceTitle xmlns="4873beb7-5857-4685-be1f-d57550cc96cc" xsi:nil="true"/>
-    <CSXUpdate xmlns="4873beb7-5857-4685-be1f-d57550cc96cc">false</CSXUpdate>
-    <IntlLocPriority xmlns="4873beb7-5857-4685-be1f-d57550cc96cc" xsi:nil="true"/>
-    <UAProjectedTotalWords xmlns="4873beb7-5857-4685-be1f-d57550cc96cc" xsi:nil="true"/>
-    <AssetType xmlns="4873beb7-5857-4685-be1f-d57550cc96cc">TP</AssetType>
-    <MachineTranslated xmlns="4873beb7-5857-4685-be1f-d57550cc96cc">false</MachineTranslated>
-    <OutputCachingOn xmlns="4873beb7-5857-4685-be1f-d57550cc96cc">false</OutputCachingOn>
-    <TemplateStatus xmlns="4873beb7-5857-4685-be1f-d57550cc96cc">Complete</TemplateStatus>
-    <IsSearchable xmlns="4873beb7-5857-4685-be1f-d57550cc96cc">true</IsSearchable>
-    <ContentItem xmlns="4873beb7-5857-4685-be1f-d57550cc96cc" xsi:nil="true"/>
-    <HandoffToMSDN xmlns="4873beb7-5857-4685-be1f-d57550cc96cc" xsi:nil="true"/>
-    <ShowIn xmlns="4873beb7-5857-4685-be1f-d57550cc96cc">Show everywhere</ShowIn>
-    <ThumbnailAssetId xmlns="4873beb7-5857-4685-be1f-d57550cc96cc" xsi:nil="true"/>
-    <UALocComments xmlns="4873beb7-5857-4685-be1f-d57550cc96cc" xsi:nil="true"/>
-    <UALocRecommendation xmlns="4873beb7-5857-4685-be1f-d57550cc96cc">Localize</UALocRecommendation>
-    <LastModifiedDateTime xmlns="4873beb7-5857-4685-be1f-d57550cc96cc" xsi:nil="true"/>
-    <LegacyData xmlns="4873beb7-5857-4685-be1f-d57550cc96cc" xsi:nil="true"/>
-    <LocManualTestRequired xmlns="4873beb7-5857-4685-be1f-d57550cc96cc">false</LocManualTestRequired>
-    <LocMarketGroupTiers2 xmlns="4873beb7-5857-4685-be1f-d57550cc96cc" xsi:nil="true"/>
-    <ClipArtFilename xmlns="4873beb7-5857-4685-be1f-d57550cc96cc" xsi:nil="true"/>
-    <TPApplication xmlns="4873beb7-5857-4685-be1f-d57550cc96cc" xsi:nil="true"/>
-    <CSXHash xmlns="4873beb7-5857-4685-be1f-d57550cc96cc" xsi:nil="true"/>
-    <DirectSourceMarket xmlns="4873beb7-5857-4685-be1f-d57550cc96cc" xsi:nil="true"/>
-    <PrimaryImageGen xmlns="4873beb7-5857-4685-be1f-d57550cc96cc">true</PrimaryImageGen>
-    <PlannedPubDate xmlns="4873beb7-5857-4685-be1f-d57550cc96cc" xsi:nil="true"/>
-    <CSXSubmissionMarket xmlns="4873beb7-5857-4685-be1f-d57550cc96cc" xsi:nil="true"/>
-    <Downloads xmlns="4873beb7-5857-4685-be1f-d57550cc96cc">0</Downloads>
-    <ArtSampleDocs xmlns="4873beb7-5857-4685-be1f-d57550cc96cc" xsi:nil="true"/>
-    <TrustLevel xmlns="4873beb7-5857-4685-be1f-d57550cc96cc">1 Microsoft Managed Content</TrustLevel>
-    <BlockPublish xmlns="4873beb7-5857-4685-be1f-d57550cc96cc">false</BlockPublish>
-    <TPLaunchHelpLinkType xmlns="4873beb7-5857-4685-be1f-d57550cc96cc">Template</TPLaunchHelpLinkType>
-    <LocalizationTagsTaxHTField0 xmlns="4873beb7-5857-4685-be1f-d57550cc96cc">
-      <Terms xmlns="http://schemas.microsoft.com/office/infopath/2007/PartnerControls"/>
-    </LocalizationTagsTaxHTField0>
-    <BusinessGroup xmlns="4873beb7-5857-4685-be1f-d57550cc96cc" xsi:nil="true"/>
-    <Providers xmlns="4873beb7-5857-4685-be1f-d57550cc96cc" xsi:nil="true"/>
-    <TemplateTemplateType xmlns="4873beb7-5857-4685-be1f-d57550cc96cc">Word Document Template</TemplateTemplateType>
-    <TimesCloned xmlns="4873beb7-5857-4685-be1f-d57550cc96cc" xsi:nil="true"/>
-    <TPAppVersion xmlns="4873beb7-5857-4685-be1f-d57550cc96cc" xsi:nil="true"/>
-    <VoteCount xmlns="4873beb7-5857-4685-be1f-d57550cc96cc" xsi:nil="true"/>
-    <AverageRating xmlns="4873beb7-5857-4685-be1f-d57550cc96cc" xsi:nil="true"/>
-    <FeatureTagsTaxHTField0 xmlns="4873beb7-5857-4685-be1f-d57550cc96cc">
-      <Terms xmlns="http://schemas.microsoft.com/office/infopath/2007/PartnerControls"/>
-    </FeatureTagsTaxHTField0>
-    <Provider xmlns="4873beb7-5857-4685-be1f-d57550cc96cc" xsi:nil="true"/>
-    <UACurrentWords xmlns="4873beb7-5857-4685-be1f-d57550cc96cc" xsi:nil="true"/>
-    <AssetId xmlns="4873beb7-5857-4685-be1f-d57550cc96cc">TP103749966</AssetId>
-    <TPClientViewer xmlns="4873beb7-5857-4685-be1f-d57550cc96cc" xsi:nil="true"/>
-    <DSATActionTaken xmlns="4873beb7-5857-4685-be1f-d57550cc96cc" xsi:nil="true"/>
-    <APEditor xmlns="4873beb7-5857-4685-be1f-d57550cc96cc">
-      <UserInfo>
-        <DisplayName/>
-        <AccountId xsi:nil="true"/>
-        <AccountType/>
-      </UserInfo>
-    </APEditor>
-    <TPInstallLocation xmlns="4873beb7-5857-4685-be1f-d57550cc96cc" xsi:nil="true"/>
-    <OOCacheId xmlns="4873beb7-5857-4685-be1f-d57550cc96cc" xsi:nil="true"/>
-    <IsDeleted xmlns="4873beb7-5857-4685-be1f-d57550cc96cc">false</IsDeleted>
-    <PublishTargets xmlns="4873beb7-5857-4685-be1f-d57550cc96cc">OfficeOnlineVNext</PublishTargets>
-    <ApprovalLog xmlns="4873beb7-5857-4685-be1f-d57550cc96cc" xsi:nil="true"/>
-    <BugNumber xmlns="4873beb7-5857-4685-be1f-d57550cc96cc" xsi:nil="true"/>
-    <CrawlForDependencies xmlns="4873beb7-5857-4685-be1f-d57550cc96cc">false</CrawlForDependencies>
-    <InternalTagsTaxHTField0 xmlns="4873beb7-5857-4685-be1f-d57550cc96cc">
-      <Terms xmlns="http://schemas.microsoft.com/office/infopath/2007/PartnerControls"/>
-    </InternalTagsTaxHTField0>
-    <LastHandOff xmlns="4873beb7-5857-4685-be1f-d57550cc96cc" xsi:nil="true"/>
-    <Milestone xmlns="4873beb7-5857-4685-be1f-d57550cc96cc" xsi:nil="true"/>
-    <OriginalRelease xmlns="4873beb7-5857-4685-be1f-d57550cc96cc">15</OriginalRelease>
-    <RecommendationsModifier xmlns="4873beb7-5857-4685-be1f-d57550cc96cc" xsi:nil="true"/>
-    <ScenarioTagsTaxHTField0 xmlns="4873beb7-5857-4685-be1f-d57550cc96cc">
-      <Terms xmlns="http://schemas.microsoft.com/office/infopath/2007/PartnerControls"/>
-    </ScenarioTagsTaxHTField0>
-    <UANotes xmlns="4873beb7-5857-4685-be1f-d57550cc96cc" xsi:nil="true"/>
-  </documentManagement>
-</p:properties>
-</file>
-
-<file path=customXml/item3.xml><?xml version="1.0" encoding="utf-8"?>
 <ct:contentTypeSchema xmlns:ct="http://schemas.microsoft.com/office/2006/metadata/contentType" xmlns:ma="http://schemas.microsoft.com/office/2006/metadata/properties/metaAttributes" ct:_="" ma:_="" ma:contentTypeName="TemplateFile" ma:contentTypeID="0x0101006EDDDB5EE6D98C44930B742096920B300400F5B6D36B3EF94B4E9A635CDF2A18F5B8" ma:contentTypeVersion="72" ma:contentTypeDescription="Create a new document." ma:contentTypeScope="" ma:versionID="a23e56308344d904b51738559c3d67c9">
   <xsd:schema xmlns:xsd="http://www.w3.org/2001/XMLSchema" xmlns:xs="http://www.w3.org/2001/XMLSchema" xmlns:p="http://schemas.microsoft.com/office/2006/metadata/properties" xmlns:ns2="4873beb7-5857-4685-be1f-d57550cc96cc" targetNamespace="http://schemas.microsoft.com/office/2006/metadata/properties" ma:root="true" ma:fieldsID="cd0908cc4600e77bf5da051303e00c8d" ns2:_="">
     <xsd:import namespace="4873beb7-5857-4685-be1f-d57550cc96cc"/>
@@ -6650,6 +6528,132 @@
 </ct:contentTypeSchema>
 </file>
 
+<file path=customXml/item3.xml><?xml version="1.0" encoding="utf-8"?>
+<p:properties xmlns:p="http://schemas.microsoft.com/office/2006/metadata/properties" xmlns:xsi="http://www.w3.org/2001/XMLSchema-instance" xmlns:pc="http://schemas.microsoft.com/office/infopath/2007/PartnerControls">
+  <documentManagement>
+    <APDescription xmlns="4873beb7-5857-4685-be1f-d57550cc96cc" xsi:nil="true"/>
+    <AssetExpire xmlns="4873beb7-5857-4685-be1f-d57550cc96cc">2029-01-01T08:00:00+00:00</AssetExpire>
+    <CampaignTagsTaxHTField0 xmlns="4873beb7-5857-4685-be1f-d57550cc96cc">
+      <Terms xmlns="http://schemas.microsoft.com/office/infopath/2007/PartnerControls"/>
+    </CampaignTagsTaxHTField0>
+    <IntlLangReviewDate xmlns="4873beb7-5857-4685-be1f-d57550cc96cc" xsi:nil="true"/>
+    <TPFriendlyName xmlns="4873beb7-5857-4685-be1f-d57550cc96cc" xsi:nil="true"/>
+    <IntlLangReview xmlns="4873beb7-5857-4685-be1f-d57550cc96cc">false</IntlLangReview>
+    <LocLastLocAttemptVersionLookup xmlns="4873beb7-5857-4685-be1f-d57550cc96cc">864570</LocLastLocAttemptVersionLookup>
+    <PolicheckWords xmlns="4873beb7-5857-4685-be1f-d57550cc96cc" xsi:nil="true"/>
+    <SubmitterId xmlns="4873beb7-5857-4685-be1f-d57550cc96cc" xsi:nil="true"/>
+    <AcquiredFrom xmlns="4873beb7-5857-4685-be1f-d57550cc96cc">Internal MS</AcquiredFrom>
+    <EditorialStatus xmlns="4873beb7-5857-4685-be1f-d57550cc96cc">Complete</EditorialStatus>
+    <Markets xmlns="4873beb7-5857-4685-be1f-d57550cc96cc"/>
+    <OriginAsset xmlns="4873beb7-5857-4685-be1f-d57550cc96cc" xsi:nil="true"/>
+    <AssetStart xmlns="4873beb7-5857-4685-be1f-d57550cc96cc">2012-11-01T04:53:00+00:00</AssetStart>
+    <FriendlyTitle xmlns="4873beb7-5857-4685-be1f-d57550cc96cc" xsi:nil="true"/>
+    <MarketSpecific xmlns="4873beb7-5857-4685-be1f-d57550cc96cc">false</MarketSpecific>
+    <TPNamespace xmlns="4873beb7-5857-4685-be1f-d57550cc96cc" xsi:nil="true"/>
+    <PublishStatusLookup xmlns="4873beb7-5857-4685-be1f-d57550cc96cc">
+      <Value>1655138</Value>
+    </PublishStatusLookup>
+    <APAuthor xmlns="4873beb7-5857-4685-be1f-d57550cc96cc">
+      <UserInfo>
+        <DisplayName>MIDDLEEAST\v-keerth</DisplayName>
+        <AccountId>2799</AccountId>
+        <AccountType/>
+      </UserInfo>
+    </APAuthor>
+    <TPCommandLine xmlns="4873beb7-5857-4685-be1f-d57550cc96cc" xsi:nil="true"/>
+    <IntlLangReviewer xmlns="4873beb7-5857-4685-be1f-d57550cc96cc" xsi:nil="true"/>
+    <OpenTemplate xmlns="4873beb7-5857-4685-be1f-d57550cc96cc">true</OpenTemplate>
+    <CSXSubmissionDate xmlns="4873beb7-5857-4685-be1f-d57550cc96cc" xsi:nil="true"/>
+    <TaxCatchAll xmlns="4873beb7-5857-4685-be1f-d57550cc96cc"/>
+    <Manager xmlns="4873beb7-5857-4685-be1f-d57550cc96cc" xsi:nil="true"/>
+    <NumericId xmlns="4873beb7-5857-4685-be1f-d57550cc96cc" xsi:nil="true"/>
+    <ParentAssetId xmlns="4873beb7-5857-4685-be1f-d57550cc96cc" xsi:nil="true"/>
+    <OriginalSourceMarket xmlns="4873beb7-5857-4685-be1f-d57550cc96cc" xsi:nil="true"/>
+    <ApprovalStatus xmlns="4873beb7-5857-4685-be1f-d57550cc96cc">InProgress</ApprovalStatus>
+    <TPComponent xmlns="4873beb7-5857-4685-be1f-d57550cc96cc" xsi:nil="true"/>
+    <EditorialTags xmlns="4873beb7-5857-4685-be1f-d57550cc96cc" xsi:nil="true"/>
+    <TPExecutable xmlns="4873beb7-5857-4685-be1f-d57550cc96cc" xsi:nil="true"/>
+    <TPLaunchHelpLink xmlns="4873beb7-5857-4685-be1f-d57550cc96cc" xsi:nil="true"/>
+    <LocComments xmlns="4873beb7-5857-4685-be1f-d57550cc96cc" xsi:nil="true"/>
+    <LocRecommendedHandoff xmlns="4873beb7-5857-4685-be1f-d57550cc96cc" xsi:nil="true"/>
+    <SourceTitle xmlns="4873beb7-5857-4685-be1f-d57550cc96cc" xsi:nil="true"/>
+    <CSXUpdate xmlns="4873beb7-5857-4685-be1f-d57550cc96cc">false</CSXUpdate>
+    <IntlLocPriority xmlns="4873beb7-5857-4685-be1f-d57550cc96cc" xsi:nil="true"/>
+    <UAProjectedTotalWords xmlns="4873beb7-5857-4685-be1f-d57550cc96cc" xsi:nil="true"/>
+    <AssetType xmlns="4873beb7-5857-4685-be1f-d57550cc96cc">TP</AssetType>
+    <MachineTranslated xmlns="4873beb7-5857-4685-be1f-d57550cc96cc">false</MachineTranslated>
+    <OutputCachingOn xmlns="4873beb7-5857-4685-be1f-d57550cc96cc">false</OutputCachingOn>
+    <TemplateStatus xmlns="4873beb7-5857-4685-be1f-d57550cc96cc">Complete</TemplateStatus>
+    <IsSearchable xmlns="4873beb7-5857-4685-be1f-d57550cc96cc">true</IsSearchable>
+    <ContentItem xmlns="4873beb7-5857-4685-be1f-d57550cc96cc" xsi:nil="true"/>
+    <HandoffToMSDN xmlns="4873beb7-5857-4685-be1f-d57550cc96cc" xsi:nil="true"/>
+    <ShowIn xmlns="4873beb7-5857-4685-be1f-d57550cc96cc">Show everywhere</ShowIn>
+    <ThumbnailAssetId xmlns="4873beb7-5857-4685-be1f-d57550cc96cc" xsi:nil="true"/>
+    <UALocComments xmlns="4873beb7-5857-4685-be1f-d57550cc96cc" xsi:nil="true"/>
+    <UALocRecommendation xmlns="4873beb7-5857-4685-be1f-d57550cc96cc">Localize</UALocRecommendation>
+    <LastModifiedDateTime xmlns="4873beb7-5857-4685-be1f-d57550cc96cc" xsi:nil="true"/>
+    <LegacyData xmlns="4873beb7-5857-4685-be1f-d57550cc96cc" xsi:nil="true"/>
+    <LocManualTestRequired xmlns="4873beb7-5857-4685-be1f-d57550cc96cc">false</LocManualTestRequired>
+    <LocMarketGroupTiers2 xmlns="4873beb7-5857-4685-be1f-d57550cc96cc" xsi:nil="true"/>
+    <ClipArtFilename xmlns="4873beb7-5857-4685-be1f-d57550cc96cc" xsi:nil="true"/>
+    <TPApplication xmlns="4873beb7-5857-4685-be1f-d57550cc96cc" xsi:nil="true"/>
+    <CSXHash xmlns="4873beb7-5857-4685-be1f-d57550cc96cc" xsi:nil="true"/>
+    <DirectSourceMarket xmlns="4873beb7-5857-4685-be1f-d57550cc96cc" xsi:nil="true"/>
+    <PrimaryImageGen xmlns="4873beb7-5857-4685-be1f-d57550cc96cc">true</PrimaryImageGen>
+    <PlannedPubDate xmlns="4873beb7-5857-4685-be1f-d57550cc96cc" xsi:nil="true"/>
+    <CSXSubmissionMarket xmlns="4873beb7-5857-4685-be1f-d57550cc96cc" xsi:nil="true"/>
+    <Downloads xmlns="4873beb7-5857-4685-be1f-d57550cc96cc">0</Downloads>
+    <ArtSampleDocs xmlns="4873beb7-5857-4685-be1f-d57550cc96cc" xsi:nil="true"/>
+    <TrustLevel xmlns="4873beb7-5857-4685-be1f-d57550cc96cc">1 Microsoft Managed Content</TrustLevel>
+    <BlockPublish xmlns="4873beb7-5857-4685-be1f-d57550cc96cc">false</BlockPublish>
+    <TPLaunchHelpLinkType xmlns="4873beb7-5857-4685-be1f-d57550cc96cc">Template</TPLaunchHelpLinkType>
+    <LocalizationTagsTaxHTField0 xmlns="4873beb7-5857-4685-be1f-d57550cc96cc">
+      <Terms xmlns="http://schemas.microsoft.com/office/infopath/2007/PartnerControls"/>
+    </LocalizationTagsTaxHTField0>
+    <BusinessGroup xmlns="4873beb7-5857-4685-be1f-d57550cc96cc" xsi:nil="true"/>
+    <Providers xmlns="4873beb7-5857-4685-be1f-d57550cc96cc" xsi:nil="true"/>
+    <TemplateTemplateType xmlns="4873beb7-5857-4685-be1f-d57550cc96cc">Word Document Template</TemplateTemplateType>
+    <TimesCloned xmlns="4873beb7-5857-4685-be1f-d57550cc96cc" xsi:nil="true"/>
+    <TPAppVersion xmlns="4873beb7-5857-4685-be1f-d57550cc96cc" xsi:nil="true"/>
+    <VoteCount xmlns="4873beb7-5857-4685-be1f-d57550cc96cc" xsi:nil="true"/>
+    <AverageRating xmlns="4873beb7-5857-4685-be1f-d57550cc96cc" xsi:nil="true"/>
+    <FeatureTagsTaxHTField0 xmlns="4873beb7-5857-4685-be1f-d57550cc96cc">
+      <Terms xmlns="http://schemas.microsoft.com/office/infopath/2007/PartnerControls"/>
+    </FeatureTagsTaxHTField0>
+    <Provider xmlns="4873beb7-5857-4685-be1f-d57550cc96cc" xsi:nil="true"/>
+    <UACurrentWords xmlns="4873beb7-5857-4685-be1f-d57550cc96cc" xsi:nil="true"/>
+    <AssetId xmlns="4873beb7-5857-4685-be1f-d57550cc96cc">TP103749966</AssetId>
+    <TPClientViewer xmlns="4873beb7-5857-4685-be1f-d57550cc96cc" xsi:nil="true"/>
+    <DSATActionTaken xmlns="4873beb7-5857-4685-be1f-d57550cc96cc" xsi:nil="true"/>
+    <APEditor xmlns="4873beb7-5857-4685-be1f-d57550cc96cc">
+      <UserInfo>
+        <DisplayName/>
+        <AccountId xsi:nil="true"/>
+        <AccountType/>
+      </UserInfo>
+    </APEditor>
+    <TPInstallLocation xmlns="4873beb7-5857-4685-be1f-d57550cc96cc" xsi:nil="true"/>
+    <OOCacheId xmlns="4873beb7-5857-4685-be1f-d57550cc96cc" xsi:nil="true"/>
+    <IsDeleted xmlns="4873beb7-5857-4685-be1f-d57550cc96cc">false</IsDeleted>
+    <PublishTargets xmlns="4873beb7-5857-4685-be1f-d57550cc96cc">OfficeOnlineVNext</PublishTargets>
+    <ApprovalLog xmlns="4873beb7-5857-4685-be1f-d57550cc96cc" xsi:nil="true"/>
+    <BugNumber xmlns="4873beb7-5857-4685-be1f-d57550cc96cc" xsi:nil="true"/>
+    <CrawlForDependencies xmlns="4873beb7-5857-4685-be1f-d57550cc96cc">false</CrawlForDependencies>
+    <InternalTagsTaxHTField0 xmlns="4873beb7-5857-4685-be1f-d57550cc96cc">
+      <Terms xmlns="http://schemas.microsoft.com/office/infopath/2007/PartnerControls"/>
+    </InternalTagsTaxHTField0>
+    <LastHandOff xmlns="4873beb7-5857-4685-be1f-d57550cc96cc" xsi:nil="true"/>
+    <Milestone xmlns="4873beb7-5857-4685-be1f-d57550cc96cc" xsi:nil="true"/>
+    <OriginalRelease xmlns="4873beb7-5857-4685-be1f-d57550cc96cc">15</OriginalRelease>
+    <RecommendationsModifier xmlns="4873beb7-5857-4685-be1f-d57550cc96cc" xsi:nil="true"/>
+    <ScenarioTagsTaxHTField0 xmlns="4873beb7-5857-4685-be1f-d57550cc96cc">
+      <Terms xmlns="http://schemas.microsoft.com/office/infopath/2007/PartnerControls"/>
+    </ScenarioTagsTaxHTField0>
+    <UANotes xmlns="4873beb7-5857-4685-be1f-d57550cc96cc" xsi:nil="true"/>
+  </documentManagement>
+</p:properties>
+</file>
+
 <file path=customXml/item4.xml><?xml version="1.0" encoding="utf-8"?>
 <b:Sources xmlns:b="http://schemas.openxmlformats.org/officeDocument/2006/bibliography" SelectedStyle="\APA.XSL" StyleName="APA">
   <b:Source>
@@ -6712,16 +6716,6 @@
 </file>
 
 <file path=customXml/itemProps2.xml><?xml version="1.0" encoding="utf-8"?>
-<ds:datastoreItem xmlns:ds="http://schemas.openxmlformats.org/officeDocument/2006/customXml" ds:itemID="{83AE4ADC-D632-40A7-A0C1-0481BB069C4F}">
-  <ds:schemaRefs>
-    <ds:schemaRef ds:uri="http://schemas.microsoft.com/office/2006/metadata/properties"/>
-    <ds:schemaRef ds:uri="http://schemas.microsoft.com/office/infopath/2007/PartnerControls"/>
-    <ds:schemaRef ds:uri="4873beb7-5857-4685-be1f-d57550cc96cc"/>
-  </ds:schemaRefs>
-</ds:datastoreItem>
-</file>
-
-<file path=customXml/itemProps3.xml><?xml version="1.0" encoding="utf-8"?>
 <ds:datastoreItem xmlns:ds="http://schemas.openxmlformats.org/officeDocument/2006/customXml" ds:itemID="{88FF2527-3592-4DBF-9FD9-FEA06E5BF9A7}">
   <ds:schemaRefs>
     <ds:schemaRef ds:uri="http://schemas.microsoft.com/office/2006/metadata/contentType"/>
@@ -6739,8 +6733,18 @@
 </ds:datastoreItem>
 </file>
 
+<file path=customXml/itemProps3.xml><?xml version="1.0" encoding="utf-8"?>
+<ds:datastoreItem xmlns:ds="http://schemas.openxmlformats.org/officeDocument/2006/customXml" ds:itemID="{83AE4ADC-D632-40A7-A0C1-0481BB069C4F}">
+  <ds:schemaRefs>
+    <ds:schemaRef ds:uri="http://schemas.microsoft.com/office/2006/metadata/properties"/>
+    <ds:schemaRef ds:uri="http://schemas.microsoft.com/office/infopath/2007/PartnerControls"/>
+    <ds:schemaRef ds:uri="4873beb7-5857-4685-be1f-d57550cc96cc"/>
+  </ds:schemaRefs>
+</ds:datastoreItem>
+</file>
+
 <file path=customXml/itemProps4.xml><?xml version="1.0" encoding="utf-8"?>
-<ds:datastoreItem xmlns:ds="http://schemas.openxmlformats.org/officeDocument/2006/customXml" ds:itemID="{50A1DBA3-9FCC-4536-B7AA-0B241F7776C5}">
+<ds:datastoreItem xmlns:ds="http://schemas.openxmlformats.org/officeDocument/2006/customXml" ds:itemID="{4F5E9077-1BD3-42B9-996D-5D394A0FDF9F}">
   <ds:schemaRefs>
     <ds:schemaRef ds:uri="http://schemas.openxmlformats.org/officeDocument/2006/bibliography"/>
   </ds:schemaRefs>

</xml_diff>